<commit_message>
finished quiz for lecture_6
</commit_message>
<xml_diff>
--- a/quizzes/Lectures/Lecture_5/CCG Lecture Quizzes 5.docx
+++ b/quizzes/Lectures/Lecture_5/CCG Lecture Quizzes 5.docx
@@ -76,7 +76,7 @@
           <w:rFonts w:ascii="Open Sans" w:hAnsi="Open Sans" w:cs="Open Sans"/>
           <w:u w:val="single"/>
         </w:rPr>
-        <w:t>4</w:t>
+        <w:t>5</w:t>
       </w:r>
       <w:r>
         <w:rPr>
@@ -292,7 +292,7 @@
           <w:rFonts w:ascii="Open Sans" w:hAnsi="Open Sans" w:cs="Open Sans"/>
           <w:u w:val="single"/>
         </w:rPr>
-        <w:t>4</w:t>
+        <w:t>5</w:t>
       </w:r>
       <w:r>
         <w:rPr>
@@ -401,7 +401,19 @@
         <w:rPr>
           <w:rFonts w:ascii="Open Sans" w:hAnsi="Open Sans" w:cs="Open Sans"/>
         </w:rPr>
-        <w:t>What is one of the reasons don’t we model technoeconomic characteristics</w:t>
+        <w:t xml:space="preserve">What is one of the reasons </w:t>
+      </w:r>
+      <w:r>
+        <w:rPr>
+          <w:rFonts w:ascii="Open Sans" w:hAnsi="Open Sans" w:cs="Open Sans"/>
+        </w:rPr>
+        <w:t xml:space="preserve">we </w:t>
+      </w:r>
+      <w:r>
+        <w:rPr>
+          <w:rFonts w:ascii="Open Sans" w:hAnsi="Open Sans" w:cs="Open Sans"/>
+        </w:rPr>
+        <w:t>don’t model technoeconomic characteristics</w:t>
       </w:r>
       <w:r>
         <w:rPr>
@@ -528,7 +540,7 @@
           <w:u w:val="single"/>
         </w:rPr>
         <w:lastRenderedPageBreak/>
-        <w:t>4</w:t>
+        <w:t>5</w:t>
       </w:r>
       <w:r>
         <w:rPr>
@@ -776,7 +788,7 @@
           <w:rFonts w:ascii="Open Sans" w:hAnsi="Open Sans" w:cs="Open Sans"/>
           <w:u w:val="single"/>
         </w:rPr>
-        <w:t>4</w:t>
+        <w:t>5</w:t>
       </w:r>
       <w:r>
         <w:rPr>
@@ -3250,6 +3262,7 @@
   <w:style w:type="character" w:default="1" w:styleId="DefaultParagraphFont">
     <w:name w:val="Default Paragraph Font"/>
     <w:uiPriority w:val="1"/>
+    <w:semiHidden/>
     <w:unhideWhenUsed/>
   </w:style>
   <w:style w:type="table" w:default="1" w:styleId="TableNormal">

</xml_diff>

<commit_message>
Fix typo in quiz
</commit_message>
<xml_diff>
--- a/quizzes/Lectures/Lecture_5/CCG Lecture Quizzes 5.docx
+++ b/quizzes/Lectures/Lecture_5/CCG Lecture Quizzes 5.docx
@@ -177,7 +177,6 @@
           <w:color w:val="00B050"/>
         </w:rPr>
       </w:pPr>
-      <w:proofErr w:type="gramStart"/>
       <w:r>
         <w:rPr>
           <w:rFonts w:ascii="Open Sans" w:hAnsi="Open Sans" w:cs="Open Sans"/>
@@ -187,7 +186,6 @@
         </w:rPr>
         <w:t>Both of the above</w:t>
       </w:r>
-      <w:proofErr w:type="gramEnd"/>
     </w:p>
     <w:p>
       <w:pPr>
@@ -205,21 +203,7 @@
         <w:rPr>
           <w:rFonts w:ascii="Open Sans" w:hAnsi="Open Sans" w:cs="Open Sans"/>
         </w:rPr>
-        <w:t xml:space="preserve">Do we need to have separate agents for </w:t>
-      </w:r>
-      <w:proofErr w:type="gramStart"/>
-      <w:r>
-        <w:rPr>
-          <w:rFonts w:ascii="Open Sans" w:hAnsi="Open Sans" w:cs="Open Sans"/>
-        </w:rPr>
-        <w:t>each individual</w:t>
-      </w:r>
-      <w:proofErr w:type="gramEnd"/>
-      <w:r>
-        <w:rPr>
-          <w:rFonts w:ascii="Open Sans" w:hAnsi="Open Sans" w:cs="Open Sans"/>
-        </w:rPr>
-        <w:t>?</w:t>
+        <w:t>Do we need to have separate agents for each individual?</w:t>
       </w:r>
     </w:p>
     <w:p>
@@ -630,7 +614,6 @@
           <w:color w:val="00B050"/>
         </w:rPr>
       </w:pPr>
-      <w:proofErr w:type="gramStart"/>
       <w:r>
         <w:rPr>
           <w:rFonts w:ascii="Open Sans" w:hAnsi="Open Sans" w:cs="Open Sans"/>
@@ -640,7 +623,6 @@
         </w:rPr>
         <w:t>Both of the above</w:t>
       </w:r>
-      <w:proofErr w:type="gramEnd"/>
     </w:p>
     <w:p>
       <w:pPr>
@@ -661,17 +643,39 @@
         <w:lastRenderedPageBreak/>
         <w:t xml:space="preserve">Which of these characteristics could we model </w:t>
       </w:r>
-      <w:r>
-        <w:rPr>
-          <w:rFonts w:ascii="Open Sans" w:hAnsi="Open Sans" w:cs="Open Sans"/>
-        </w:rPr>
-        <w:t>own</w:t>
-      </w:r>
-      <w:r>
-        <w:rPr>
-          <w:rFonts w:ascii="Open Sans" w:hAnsi="Open Sans" w:cs="Open Sans"/>
-        </w:rPr>
-        <w:t xml:space="preserve"> MUSE from the innovation adoption lifecycle?</w:t>
+      <w:del w:id="0" w:author="Bland, Tom" w:date="2024-09-25T14:48:00Z">
+        <w:r>
+          <w:rPr>
+            <w:rFonts w:ascii="Open Sans" w:hAnsi="Open Sans" w:cs="Open Sans"/>
+          </w:rPr>
+          <w:delText>own</w:delText>
+        </w:r>
+        <w:r>
+          <w:rPr>
+            <w:rFonts w:ascii="Open Sans" w:hAnsi="Open Sans" w:cs="Open Sans"/>
+          </w:rPr>
+          <w:delText xml:space="preserve"> </w:delText>
+        </w:r>
+      </w:del>
+      <w:ins w:id="1" w:author="Bland, Tom" w:date="2024-09-25T14:48:00Z">
+        <w:r>
+          <w:rPr>
+            <w:rFonts w:ascii="Open Sans" w:hAnsi="Open Sans" w:cs="Open Sans"/>
+          </w:rPr>
+          <w:t>in</w:t>
+        </w:r>
+        <w:r>
+          <w:rPr>
+            <w:rFonts w:ascii="Open Sans" w:hAnsi="Open Sans" w:cs="Open Sans"/>
+          </w:rPr>
+          <w:t xml:space="preserve"> </w:t>
+        </w:r>
+      </w:ins>
+      <w:r>
+        <w:rPr>
+          <w:rFonts w:ascii="Open Sans" w:hAnsi="Open Sans" w:cs="Open Sans"/>
+        </w:rPr>
+        <w:t>MUSE from the innovation adoption lifecycle?</w:t>
       </w:r>
     </w:p>
     <w:p>
@@ -729,7 +733,6 @@
           <w:color w:val="00B050"/>
         </w:rPr>
       </w:pPr>
-      <w:proofErr w:type="gramStart"/>
       <w:r>
         <w:rPr>
           <w:rFonts w:ascii="Open Sans" w:hAnsi="Open Sans" w:cs="Open Sans"/>
@@ -739,7 +742,6 @@
         </w:rPr>
         <w:t>Both of the above</w:t>
       </w:r>
-      <w:proofErr w:type="gramEnd"/>
     </w:p>
     <w:p>
       <w:pPr>
@@ -1099,7 +1101,7 @@
         </mc:Choice>
         <mc:Fallback xmlns:a="http://schemas.openxmlformats.org/drawingml/2006/main">
           <w:pict>
-            <v:line id="Straight Connector 10" style="position:absolute;z-index:251659264;visibility:visible;mso-wrap-style:square;mso-width-percent:0;mso-height-percent:0;mso-wrap-distance-left:9pt;mso-wrap-distance-top:0;mso-wrap-distance-right:9pt;mso-wrap-distance-bottom:0;mso-position-horizontal:absolute;mso-position-horizontal-relative:text;mso-position-vertical:absolute;mso-position-vertical-relative:text;mso-width-percent:0;mso-height-percent:0;mso-width-relative:margin;mso-height-relative:margin" o:spid="_x0000_s1026" strokecolor="#b8cce4 [1300]" strokeweight="2pt" from=".35pt,-7.45pt" to="468pt,-7.45pt" w14:anchorId="172542C3" o:gfxdata="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"/>
+            <v:line id="Straight Connector 10" style="position:absolute;z-index:251659264;visibility:visible;mso-wrap-style:square;mso-width-percent:0;mso-height-percent:0;mso-wrap-distance-left:9pt;mso-wrap-distance-top:0;mso-wrap-distance-right:9pt;mso-wrap-distance-bottom:0;mso-position-horizontal:absolute;mso-position-horizontal-relative:text;mso-position-vertical:absolute;mso-position-vertical-relative:text;mso-width-percent:0;mso-height-percent:0;mso-width-relative:margin;mso-height-relative:margin" o:spid="_x0000_s1026" strokecolor="#b8cce4 [1300]" strokeweight="2pt" from=".35pt,-7.45pt" to="468pt,-7.45pt" w14:anchorId="172542C3" o:gfxdata="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"/>
           </w:pict>
         </mc:Fallback>
       </mc:AlternateContent>
@@ -3178,6 +3180,14 @@
     <w:abstractNumId w:val="10"/>
   </w:num>
 </w:numbering>
+</file>
+
+<file path=word/people.xml><?xml version="1.0" encoding="utf-8"?>
+<w15:people xmlns:wpc="http://schemas.microsoft.com/office/word/2010/wordprocessingCanvas" xmlns:cx="http://schemas.microsoft.com/office/drawing/2014/chartex" xmlns:cx1="http://schemas.microsoft.com/office/drawing/2015/9/8/chartex" xmlns:cx2="http://schemas.microsoft.com/office/drawing/2015/10/21/chartex" xmlns:cx3="http://schemas.microsoft.com/office/drawing/2016/5/9/chartex" xmlns:cx4="http://schemas.microsoft.com/office/drawing/2016/5/10/chartex" xmlns:cx5="http://schemas.microsoft.com/office/drawing/2016/5/11/chartex" xmlns:cx6="http://schemas.microsoft.com/office/drawing/2016/5/12/chartex" xmlns:cx7="http://schemas.microsoft.com/office/drawing/2016/5/13/chartex" xmlns:cx8="http://schemas.microsoft.com/office/drawing/2016/5/14/chartex" xmlns:mc="http://schemas.openxmlformats.org/markup-compatibility/2006" xmlns:aink="http://schemas.microsoft.com/office/drawing/2016/ink" xmlns:am3d="http://schemas.microsoft.com/office/drawing/2017/model3d" xmlns:o="urn:schemas-microsoft-com:office:office" xmlns:oel="http://schemas.microsoft.com/office/2019/extlst" xmlns:r="http://schemas.openxmlformats.org/officeDocument/2006/relationships" xmlns:m="http://schemas.openxmlformats.org/officeDocument/2006/math" xmlns:v="urn:schemas-microsoft-com:vml" xmlns:wp14="http://schemas.microsoft.com/office/word/2010/wordprocessingDrawing" xmlns:wp="http://schemas.openxmlformats.org/drawingml/2006/wordprocessingDrawing" xmlns:w10="urn:schemas-microsoft-com:office:word" xmlns:w="http://schemas.openxmlformats.org/wordprocessingml/2006/main" xmlns:w14="http://schemas.microsoft.com/office/word/2010/wordml" xmlns:w15="http://schemas.microsoft.com/office/word/2012/wordml" xmlns:w16cex="http://schemas.microsoft.com/office/word/2018/wordml/cex" xmlns:w16cid="http://schemas.microsoft.com/office/word/2016/wordml/cid" xmlns:w16="http://schemas.microsoft.com/office/word/2018/wordml" xmlns:w16sdtdh="http://schemas.microsoft.com/office/word/2020/wordml/sdtdatahash" xmlns:w16se="http://schemas.microsoft.com/office/word/2015/wordml/symex" xmlns:wpg="http://schemas.microsoft.com/office/word/2010/wordprocessingGroup" xmlns:wpi="http://schemas.microsoft.com/office/word/2010/wordprocessingInk" xmlns:wne="http://schemas.microsoft.com/office/word/2006/wordml" xmlns:wps="http://schemas.microsoft.com/office/word/2010/wordprocessingShape" mc:Ignorable="w14 w15 w16se w16cid w16 w16cex w16sdtdh wp14">
+  <w15:person w15:author="Bland, Tom">
+    <w15:presenceInfo w15:providerId="AD" w15:userId="S::tbland@ic.ac.uk::6bac802c-60cc-4696-82af-a00e705eedc2"/>
+  </w15:person>
+</w15:people>
 </file>
 
 <file path=word/styles.xml><?xml version="1.0" encoding="utf-8"?>
@@ -3825,6 +3835,16 @@
       <w:contextualSpacing/>
     </w:pPr>
   </w:style>
+  <w:style w:type="paragraph" w:styleId="Revision">
+    <w:name w:val="Revision"/>
+    <w:hidden/>
+    <w:uiPriority w:val="99"/>
+    <w:semiHidden/>
+    <w:rsid w:val="00C26F66"/>
+    <w:pPr>
+      <w:spacing w:before="0" w:line="240" w:lineRule="auto"/>
+    </w:pPr>
+  </w:style>
 </w:styles>
 </file>
 
@@ -4149,21 +4169,6 @@
 </file>
 
 <file path=customXml/item1.xml><?xml version="1.0" encoding="utf-8"?>
-<?mso-contentType ?>
-<FormTemplates xmlns="http://schemas.microsoft.com/sharepoint/v3/contenttype/forms">
-  <Display>DocumentLibraryForm</Display>
-  <Edit>DocumentLibraryForm</Edit>
-  <New>DocumentLibraryForm</New>
-</FormTemplates>
-</file>
-
-<file path=customXml/item2.xml><?xml version="1.0" encoding="utf-8"?>
-<p:properties xmlns:p="http://schemas.microsoft.com/office/2006/metadata/properties" xmlns:xsi="http://www.w3.org/2001/XMLSchema-instance" xmlns:pc="http://schemas.microsoft.com/office/infopath/2007/PartnerControls">
-  <documentManagement/>
-</p:properties>
-</file>
-
-<file path=customXml/item3.xml><?xml version="1.0" encoding="utf-8"?>
 <ct:contentTypeSchema xmlns:ct="http://schemas.microsoft.com/office/2006/metadata/contentType" xmlns:ma="http://schemas.microsoft.com/office/2006/metadata/properties/metaAttributes" ct:_="" ma:_="" ma:contentTypeName="Document" ma:contentTypeID="0x010100633F727AA7180443A862CD9A25741398" ma:contentTypeVersion="11" ma:contentTypeDescription="Create a new document." ma:contentTypeScope="" ma:versionID="d19b92d82b426d695f06acc762367a3f">
   <xsd:schema xmlns:xsd="http://www.w3.org/2001/XMLSchema" xmlns:xs="http://www.w3.org/2001/XMLSchema" xmlns:p="http://schemas.microsoft.com/office/2006/metadata/properties" xmlns:ns2="35b8b66e-5759-43c1-a138-f967a8bf5a20" xmlns:ns3="0b696a8a-ab1a-459b-a09e-44df7cbe9330" targetNamespace="http://schemas.microsoft.com/office/2006/metadata/properties" ma:root="true" ma:fieldsID="1e5187221619c7d4ef917dd22e8709b4" ns2:_="" ns3:_="">
     <xsd:import namespace="35b8b66e-5759-43c1-a138-f967a8bf5a20"/>
@@ -4374,24 +4379,22 @@
 </ct:contentTypeSchema>
 </file>
 
-<file path=customXml/itemProps1.xml><?xml version="1.0" encoding="utf-8"?>
-<ds:datastoreItem xmlns:ds="http://schemas.openxmlformats.org/officeDocument/2006/customXml" ds:itemID="{2C2DA9FF-378B-45A5-8FC3-FACB8BB70288}">
-  <ds:schemaRefs>
-    <ds:schemaRef ds:uri="http://schemas.microsoft.com/sharepoint/v3/contenttype/forms"/>
-  </ds:schemaRefs>
-</ds:datastoreItem>
+<file path=customXml/item2.xml><?xml version="1.0" encoding="utf-8"?>
+<p:properties xmlns:p="http://schemas.microsoft.com/office/2006/metadata/properties" xmlns:xsi="http://www.w3.org/2001/XMLSchema-instance" xmlns:pc="http://schemas.microsoft.com/office/infopath/2007/PartnerControls">
+  <documentManagement/>
+</p:properties>
 </file>
 
-<file path=customXml/itemProps2.xml><?xml version="1.0" encoding="utf-8"?>
-<ds:datastoreItem xmlns:ds="http://schemas.openxmlformats.org/officeDocument/2006/customXml" ds:itemID="{6BB0F080-C8CF-42AB-AF46-1E990E5634B8}">
-  <ds:schemaRefs>
-    <ds:schemaRef ds:uri="http://schemas.microsoft.com/office/2006/metadata/properties"/>
-    <ds:schemaRef ds:uri="http://schemas.microsoft.com/office/infopath/2007/PartnerControls"/>
-  </ds:schemaRefs>
-</ds:datastoreItem>
+<file path=customXml/item3.xml><?xml version="1.0" encoding="utf-8"?>
+<?mso-contentType ?>
+<FormTemplates xmlns="http://schemas.microsoft.com/sharepoint/v3/contenttype/forms">
+  <Display>DocumentLibraryForm</Display>
+  <Edit>DocumentLibraryForm</Edit>
+  <New>DocumentLibraryForm</New>
+</FormTemplates>
 </file>
 
-<file path=customXml/itemProps3.xml><?xml version="1.0" encoding="utf-8"?>
+<file path=customXml/itemProps1.xml><?xml version="1.0" encoding="utf-8"?>
 <ds:datastoreItem xmlns:ds="http://schemas.openxmlformats.org/officeDocument/2006/customXml" ds:itemID="{832F91D0-0AB4-4186-9234-83D32D4C84F2}">
   <ds:schemaRefs>
     <ds:schemaRef ds:uri="http://schemas.microsoft.com/office/2006/metadata/contentType"/>
@@ -4408,4 +4411,21 @@
     <ds:schemaRef ds:uri="http://schemas.microsoft.com/internal/obd"/>
   </ds:schemaRefs>
 </ds:datastoreItem>
+</file>
+
+<file path=customXml/itemProps2.xml><?xml version="1.0" encoding="utf-8"?>
+<ds:datastoreItem xmlns:ds="http://schemas.openxmlformats.org/officeDocument/2006/customXml" ds:itemID="{6BB0F080-C8CF-42AB-AF46-1E990E5634B8}">
+  <ds:schemaRefs>
+    <ds:schemaRef ds:uri="http://schemas.microsoft.com/office/2006/metadata/properties"/>
+    <ds:schemaRef ds:uri="http://schemas.microsoft.com/office/infopath/2007/PartnerControls"/>
+  </ds:schemaRefs>
+</ds:datastoreItem>
+</file>
+
+<file path=customXml/itemProps3.xml><?xml version="1.0" encoding="utf-8"?>
+<ds:datastoreItem xmlns:ds="http://schemas.openxmlformats.org/officeDocument/2006/customXml" ds:itemID="{2C2DA9FF-378B-45A5-8FC3-FACB8BB70288}">
+  <ds:schemaRefs>
+    <ds:schemaRef ds:uri="http://schemas.microsoft.com/sharepoint/v3/contenttype/forms"/>
+  </ds:schemaRefs>
+</ds:datastoreItem>
 </file>
</xml_diff>